<commit_message>
modifiche al file word con i diagrammi
</commit_message>
<xml_diff>
--- a/InfoFranzoni.docx
+++ b/InfoFranzoni.docx
@@ -2,6 +2,66 @@
 <file path=word/document.xml><?xml version="1.0" encoding="utf-8"?>
 <w:document xmlns:wpc="http://schemas.microsoft.com/office/word/2010/wordprocessingCanvas" xmlns:mc="http://schemas.openxmlformats.org/markup-compatibility/2006" xmlns:o="urn:schemas-microsoft-com:office:office" xmlns:r="http://schemas.openxmlformats.org/officeDocument/2006/relationships" xmlns:m="http://schemas.openxmlformats.org/officeDocument/2006/math" xmlns:v="urn:schemas-microsoft-com:vml" xmlns:wp14="http://schemas.microsoft.com/office/word/2010/wordprocessingDrawing" xmlns:wp="http://schemas.openxmlformats.org/drawingml/2006/wordprocessingDrawing" xmlns:w10="urn:schemas-microsoft-com:office:word" xmlns:w="http://schemas.openxmlformats.org/wordprocessingml/2006/main" xmlns:w14="http://schemas.microsoft.com/office/word/2010/wordml" xmlns:w15="http://schemas.microsoft.com/office/word/2012/wordml" xmlns:wpg="http://schemas.microsoft.com/office/word/2010/wordprocessingGroup" xmlns:wpi="http://schemas.microsoft.com/office/word/2010/wordprocessingInk" xmlns:wne="http://schemas.microsoft.com/office/word/2006/wordml" xmlns:wps="http://schemas.microsoft.com/office/word/2010/wordprocessingShape" mc:Ignorable="w14 w15 wp14">
   <w:body>
+    <w:p>
+      <w:pPr>
+        <w:rPr>
+          <w:sz w:val="24"/>
+          <w:szCs w:val="24"/>
+        </w:rPr>
+      </w:pPr>
+      <w:r>
+        <w:rPr>
+          <w:sz w:val="24"/>
+          <w:szCs w:val="24"/>
+        </w:rPr>
+        <w:t xml:space="preserve">Franzoni Mattia   </w:t>
+      </w:r>
+      <w:r>
+        <w:rPr>
+          <w:sz w:val="24"/>
+          <w:szCs w:val="24"/>
+        </w:rPr>
+        <w:tab/>
+        <w:t>Progetto Parcheggio</w:t>
+      </w:r>
+    </w:p>
+    <w:p>
+      <w:pPr>
+        <w:rPr>
+          <w:rFonts w:ascii="Calibri" w:eastAsia="Calibri" w:hAnsi="Calibri" w:cs="Calibri"/>
+        </w:rPr>
+      </w:pPr>
+    </w:p>
+    <w:p>
+      <w:pPr>
+        <w:rPr>
+          <w:rFonts w:ascii="Calibri" w:eastAsia="Calibri" w:hAnsi="Calibri" w:cs="Calibri"/>
+        </w:rPr>
+      </w:pPr>
+    </w:p>
+    <w:p>
+      <w:pPr>
+        <w:rPr>
+          <w:rFonts w:ascii="Calibri" w:eastAsia="Calibri" w:hAnsi="Calibri" w:cs="Calibri"/>
+          <w:color w:val="70AD47" w:themeColor="accent6"/>
+        </w:rPr>
+      </w:pPr>
+    </w:p>
+    <w:p>
+      <w:pPr>
+        <w:rPr>
+          <w:rFonts w:ascii="Calibri" w:eastAsia="Calibri" w:hAnsi="Calibri" w:cs="Calibri"/>
+          <w:color w:val="70AD47" w:themeColor="accent6"/>
+        </w:rPr>
+      </w:pPr>
+      <w:r>
+        <w:rPr>
+          <w:rFonts w:ascii="Calibri" w:eastAsia="Calibri" w:hAnsi="Calibri" w:cs="Calibri"/>
+          <w:color w:val="70AD47" w:themeColor="accent6"/>
+        </w:rPr>
+        <w:t>Diagramma dei casi d’uso</w:t>
+      </w:r>
+    </w:p>
     <w:p>
       <w:pPr>
         <w:rPr>
@@ -13,7 +73,7 @@
           <v:rect id="rectole0000000000" o:spid="_x0000_i1025" style="width:362.25pt;height:548.25pt" o:ole="" o:preferrelative="t" stroked="f">
             <v:imagedata r:id="rId4" o:title=""/>
           </v:rect>
-          <o:OLEObject Type="Embed" ProgID="StaticMetafile" ShapeID="rectole0000000000" DrawAspect="Content" ObjectID="_1683447971" r:id="rId5"/>
+          <o:OLEObject Type="Embed" ProgID="StaticMetafile" ShapeID="rectole0000000000" DrawAspect="Content" ObjectID="_1683451393" r:id="rId5"/>
         </w:object>
       </w:r>
     </w:p>
@@ -23,17 +83,45 @@
           <w:rFonts w:ascii="Calibri" w:eastAsia="Calibri" w:hAnsi="Calibri" w:cs="Calibri"/>
         </w:rPr>
       </w:pPr>
+    </w:p>
+    <w:p>
+      <w:pPr>
+        <w:rPr>
+          <w:rFonts w:ascii="Calibri" w:eastAsia="Calibri" w:hAnsi="Calibri" w:cs="Calibri"/>
+        </w:rPr>
+      </w:pPr>
+    </w:p>
+    <w:p>
+      <w:pPr>
+        <w:rPr>
+          <w:rFonts w:ascii="Calibri" w:eastAsia="Calibri" w:hAnsi="Calibri" w:cs="Calibri"/>
+          <w:color w:val="70AD47" w:themeColor="accent6"/>
+        </w:rPr>
+      </w:pPr>
       <w:r>
         <w:rPr>
           <w:rFonts w:ascii="Calibri" w:eastAsia="Calibri" w:hAnsi="Calibri" w:cs="Calibri"/>
+          <w:color w:val="70AD47" w:themeColor="accent6"/>
+        </w:rPr>
+        <w:lastRenderedPageBreak/>
+        <w:t>Diagramma delle classi</w:t>
+      </w:r>
+    </w:p>
+    <w:p>
+      <w:pPr>
+        <w:rPr>
+          <w:rFonts w:ascii="Calibri" w:eastAsia="Calibri" w:hAnsi="Calibri" w:cs="Calibri"/>
+        </w:rPr>
+      </w:pPr>
+      <w:r>
+        <w:rPr>
           <w:noProof/>
         </w:rPr>
-        <w:lastRenderedPageBreak/>
         <w:drawing>
-          <wp:inline distT="0" distB="0" distL="0" distR="0">
-            <wp:extent cx="6120130" cy="3442573"/>
+          <wp:inline distT="0" distB="0" distL="0" distR="0" wp14:anchorId="59874A8E" wp14:editId="61047A9C">
+            <wp:extent cx="6120130" cy="2186305"/>
             <wp:effectExtent l="0" t="0" r="0" b="0"/>
-            <wp:docPr id="2" name="Immagine 2" descr="C:\Users\STUDENTE\Desktop\ProgettoInfoParcheggio\Diagramma delle classi.png"/>
+            <wp:docPr id="1" name="Immagine 1"/>
             <wp:cNvGraphicFramePr>
               <a:graphicFrameLocks xmlns:a="http://schemas.openxmlformats.org/drawingml/2006/main" noChangeAspect="1"/>
             </wp:cNvGraphicFramePr>
@@ -41,36 +129,23 @@
               <a:graphicData uri="http://schemas.openxmlformats.org/drawingml/2006/picture">
                 <pic:pic xmlns:pic="http://schemas.openxmlformats.org/drawingml/2006/picture">
                   <pic:nvPicPr>
-                    <pic:cNvPr id="0" name="Picture 6" descr="C:\Users\STUDENTE\Desktop\ProgettoInfoParcheggio\Diagramma delle classi.png"/>
-                    <pic:cNvPicPr>
-                      <a:picLocks noChangeAspect="1" noChangeArrowheads="1"/>
-                    </pic:cNvPicPr>
+                    <pic:cNvPr id="1" name=""/>
+                    <pic:cNvPicPr/>
                   </pic:nvPicPr>
                   <pic:blipFill>
-                    <a:blip r:embed="rId6" cstate="print">
-                      <a:extLst>
-                        <a:ext uri="{28A0092B-C50C-407E-A947-70E740481C1C}">
-                          <a14:useLocalDpi xmlns:a14="http://schemas.microsoft.com/office/drawing/2010/main" val="0"/>
-                        </a:ext>
-                      </a:extLst>
-                    </a:blip>
-                    <a:srcRect/>
+                    <a:blip r:embed="rId6"/>
                     <a:stretch>
                       <a:fillRect/>
                     </a:stretch>
                   </pic:blipFill>
-                  <pic:spPr bwMode="auto">
+                  <pic:spPr>
                     <a:xfrm>
                       <a:off x="0" y="0"/>
-                      <a:ext cx="6120130" cy="3442573"/>
+                      <a:ext cx="6120130" cy="2186305"/>
                     </a:xfrm>
                     <a:prstGeom prst="rect">
                       <a:avLst/>
                     </a:prstGeom>
-                    <a:noFill/>
-                    <a:ln>
-                      <a:noFill/>
-                    </a:ln>
                   </pic:spPr>
                 </pic:pic>
               </a:graphicData>
@@ -78,22 +153,35 @@
           </wp:inline>
         </w:drawing>
       </w:r>
-      <w:bookmarkStart w:id="0" w:name="_GoBack"/>
-      <w:bookmarkEnd w:id="0"/>
-    </w:p>
-    <w:p>
-      <w:pPr>
-        <w:rPr>
-          <w:rFonts w:ascii="Calibri" w:eastAsia="Calibri" w:hAnsi="Calibri" w:cs="Calibri"/>
-        </w:rPr>
-      </w:pPr>
-    </w:p>
-    <w:p>
-      <w:pPr>
-        <w:rPr>
-          <w:rFonts w:ascii="Calibri" w:eastAsia="Calibri" w:hAnsi="Calibri" w:cs="Calibri"/>
-        </w:rPr>
-      </w:pPr>
+    </w:p>
+    <w:p>
+      <w:pPr>
+        <w:rPr>
+          <w:rFonts w:ascii="Calibri" w:eastAsia="Calibri" w:hAnsi="Calibri" w:cs="Calibri"/>
+        </w:rPr>
+      </w:pPr>
+    </w:p>
+    <w:p>
+      <w:pPr>
+        <w:rPr>
+          <w:rFonts w:ascii="Calibri" w:eastAsia="Calibri" w:hAnsi="Calibri" w:cs="Calibri"/>
+        </w:rPr>
+      </w:pPr>
+    </w:p>
+    <w:p>
+      <w:pPr>
+        <w:rPr>
+          <w:rFonts w:ascii="Calibri" w:eastAsia="Calibri" w:hAnsi="Calibri" w:cs="Calibri"/>
+          <w:color w:val="70AD47" w:themeColor="accent6"/>
+        </w:rPr>
+      </w:pPr>
+      <w:r>
+        <w:rPr>
+          <w:rFonts w:ascii="Calibri" w:eastAsia="Calibri" w:hAnsi="Calibri" w:cs="Calibri"/>
+          <w:color w:val="70AD47" w:themeColor="accent6"/>
+        </w:rPr>
+        <w:t>Tabella requisiti</w:t>
+      </w:r>
     </w:p>
     <w:p>
       <w:pPr>
@@ -125,12 +213,6 @@
         <w:gridCol w:w="2254"/>
       </w:tblGrid>
       <w:tr>
-        <w:tblPrEx>
-          <w:tblCellMar>
-            <w:top w:w="0" w:type="dxa"/>
-            <w:bottom w:w="0" w:type="dxa"/>
-          </w:tblCellMar>
-        </w:tblPrEx>
         <w:trPr>
           <w:trHeight w:val="1"/>
         </w:trPr>
@@ -256,12 +338,6 @@
         </w:tc>
       </w:tr>
       <w:tr>
-        <w:tblPrEx>
-          <w:tblCellMar>
-            <w:top w:w="0" w:type="dxa"/>
-            <w:bottom w:w="0" w:type="dxa"/>
-          </w:tblCellMar>
-        </w:tblPrEx>
         <w:trPr>
           <w:trHeight w:val="1"/>
         </w:trPr>
@@ -403,12 +479,6 @@
         </w:tc>
       </w:tr>
       <w:tr>
-        <w:tblPrEx>
-          <w:tblCellMar>
-            <w:top w:w="0" w:type="dxa"/>
-            <w:bottom w:w="0" w:type="dxa"/>
-          </w:tblCellMar>
-        </w:tblPrEx>
         <w:trPr>
           <w:trHeight w:val="1"/>
         </w:trPr>
@@ -550,12 +620,6 @@
         </w:tc>
       </w:tr>
       <w:tr>
-        <w:tblPrEx>
-          <w:tblCellMar>
-            <w:top w:w="0" w:type="dxa"/>
-            <w:bottom w:w="0" w:type="dxa"/>
-          </w:tblCellMar>
-        </w:tblPrEx>
         <w:trPr>
           <w:trHeight w:val="1"/>
         </w:trPr>
@@ -705,12 +769,6 @@
         </w:tc>
       </w:tr>
       <w:tr>
-        <w:tblPrEx>
-          <w:tblCellMar>
-            <w:top w:w="0" w:type="dxa"/>
-            <w:bottom w:w="0" w:type="dxa"/>
-          </w:tblCellMar>
-        </w:tblPrEx>
         <w:trPr>
           <w:trHeight w:val="1"/>
         </w:trPr>
@@ -860,12 +918,6 @@
         </w:tc>
       </w:tr>
       <w:tr>
-        <w:tblPrEx>
-          <w:tblCellMar>
-            <w:top w:w="0" w:type="dxa"/>
-            <w:bottom w:w="0" w:type="dxa"/>
-          </w:tblCellMar>
-        </w:tblPrEx>
         <w:trPr>
           <w:trHeight w:val="1"/>
         </w:trPr>
@@ -1015,12 +1067,6 @@
         </w:tc>
       </w:tr>
       <w:tr>
-        <w:tblPrEx>
-          <w:tblCellMar>
-            <w:top w:w="0" w:type="dxa"/>
-            <w:bottom w:w="0" w:type="dxa"/>
-          </w:tblCellMar>
-        </w:tblPrEx>
         <w:trPr>
           <w:trHeight w:val="1"/>
         </w:trPr>
@@ -1179,12 +1225,6 @@
         </w:tc>
       </w:tr>
       <w:tr>
-        <w:tblPrEx>
-          <w:tblCellMar>
-            <w:top w:w="0" w:type="dxa"/>
-            <w:bottom w:w="0" w:type="dxa"/>
-          </w:tblCellMar>
-        </w:tblPrEx>
         <w:trPr>
           <w:trHeight w:val="1"/>
         </w:trPr>
@@ -1355,6 +1395,175 @@
           <w:rFonts w:ascii="Calibri" w:eastAsia="Calibri" w:hAnsi="Calibri" w:cs="Calibri"/>
         </w:rPr>
       </w:pPr>
+    </w:p>
+    <w:p>
+      <w:pPr>
+        <w:rPr>
+          <w:rFonts w:ascii="Calibri" w:eastAsia="Calibri" w:hAnsi="Calibri" w:cs="Calibri"/>
+        </w:rPr>
+      </w:pPr>
+    </w:p>
+    <w:p>
+      <w:pPr>
+        <w:rPr>
+          <w:rFonts w:ascii="Calibri" w:eastAsia="Calibri" w:hAnsi="Calibri" w:cs="Calibri"/>
+        </w:rPr>
+      </w:pPr>
+    </w:p>
+    <w:p>
+      <w:pPr>
+        <w:rPr>
+          <w:rFonts w:ascii="Calibri" w:eastAsia="Calibri" w:hAnsi="Calibri" w:cs="Calibri"/>
+          <w:color w:val="70AD47" w:themeColor="accent6"/>
+        </w:rPr>
+      </w:pPr>
+      <w:r>
+        <w:rPr>
+          <w:rFonts w:ascii="Calibri" w:eastAsia="Calibri" w:hAnsi="Calibri" w:cs="Calibri"/>
+          <w:color w:val="70AD47" w:themeColor="accent6"/>
+        </w:rPr>
+        <w:lastRenderedPageBreak/>
+        <w:t>Test</w:t>
+      </w:r>
+    </w:p>
+    <w:p>
+      <w:pPr>
+        <w:rPr>
+          <w:rFonts w:ascii="Calibri" w:eastAsia="Calibri" w:hAnsi="Calibri" w:cs="Calibri"/>
+        </w:rPr>
+      </w:pPr>
+      <w:r>
+        <w:rPr>
+          <w:rFonts w:ascii="Calibri" w:eastAsia="Calibri" w:hAnsi="Calibri" w:cs="Calibri"/>
+        </w:rPr>
+        <w:t>Targa:</w:t>
+      </w:r>
+    </w:p>
+    <w:p>
+      <w:pPr>
+        <w:rPr>
+          <w:rFonts w:ascii="Calibri" w:eastAsia="Calibri" w:hAnsi="Calibri" w:cs="Calibri"/>
+        </w:rPr>
+      </w:pPr>
+      <w:r>
+        <w:rPr>
+          <w:rFonts w:ascii="Calibri" w:eastAsia="Calibri" w:hAnsi="Calibri" w:cs="Calibri"/>
+        </w:rPr>
+        <w:t>2020-10-12|12-00-00</w:t>
+      </w:r>
+    </w:p>
+    <w:p>
+      <w:pPr>
+        <w:rPr>
+          <w:rFonts w:ascii="Calibri" w:eastAsia="Calibri" w:hAnsi="Calibri" w:cs="Calibri"/>
+        </w:rPr>
+      </w:pPr>
+      <w:r>
+        <w:rPr>
+          <w:rFonts w:ascii="Calibri" w:eastAsia="Calibri" w:hAnsi="Calibri" w:cs="Calibri"/>
+        </w:rPr>
+        <w:t>Nome:</w:t>
+      </w:r>
+    </w:p>
+    <w:p>
+      <w:pPr>
+        <w:rPr>
+          <w:rFonts w:ascii="Calibri" w:eastAsia="Calibri" w:hAnsi="Calibri" w:cs="Calibri"/>
+        </w:rPr>
+      </w:pPr>
+      <w:r>
+        <w:rPr>
+          <w:rFonts w:ascii="Calibri" w:eastAsia="Calibri" w:hAnsi="Calibri" w:cs="Calibri"/>
+        </w:rPr>
+        <w:t>Mattia</w:t>
+      </w:r>
+    </w:p>
+    <w:p>
+      <w:pPr>
+        <w:rPr>
+          <w:rFonts w:ascii="Calibri" w:eastAsia="Calibri" w:hAnsi="Calibri" w:cs="Calibri"/>
+        </w:rPr>
+      </w:pPr>
+      <w:r>
+        <w:rPr>
+          <w:rFonts w:ascii="Calibri" w:eastAsia="Calibri" w:hAnsi="Calibri" w:cs="Calibri"/>
+        </w:rPr>
+        <w:t>Cognome:</w:t>
+      </w:r>
+    </w:p>
+    <w:p>
+      <w:pPr>
+        <w:rPr>
+          <w:rFonts w:ascii="Calibri" w:eastAsia="Calibri" w:hAnsi="Calibri" w:cs="Calibri"/>
+        </w:rPr>
+      </w:pPr>
+      <w:r>
+        <w:rPr>
+          <w:rFonts w:ascii="Calibri" w:eastAsia="Calibri" w:hAnsi="Calibri" w:cs="Calibri"/>
+        </w:rPr>
+        <w:t>Franzoni</w:t>
+      </w:r>
+    </w:p>
+    <w:p>
+      <w:pPr>
+        <w:rPr>
+          <w:rFonts w:ascii="Calibri" w:eastAsia="Calibri" w:hAnsi="Calibri" w:cs="Calibri"/>
+        </w:rPr>
+      </w:pPr>
+      <w:r>
+        <w:rPr>
+          <w:rFonts w:ascii="Calibri" w:eastAsia="Calibri" w:hAnsi="Calibri" w:cs="Calibri"/>
+        </w:rPr>
+        <w:t>Data parcheggio:</w:t>
+      </w:r>
+    </w:p>
+    <w:p>
+      <w:pPr>
+        <w:rPr>
+          <w:rFonts w:ascii="Calibri" w:eastAsia="Calibri" w:hAnsi="Calibri" w:cs="Calibri"/>
+        </w:rPr>
+      </w:pPr>
+      <w:r>
+        <w:rPr>
+          <w:rFonts w:ascii="Calibri" w:eastAsia="Calibri" w:hAnsi="Calibri" w:cs="Calibri"/>
+        </w:rPr>
+        <w:t>2020-10-12|12-00-00</w:t>
+      </w:r>
+    </w:p>
+    <w:p>
+      <w:pPr>
+        <w:rPr>
+          <w:rFonts w:ascii="Calibri" w:eastAsia="Calibri" w:hAnsi="Calibri" w:cs="Calibri"/>
+        </w:rPr>
+      </w:pPr>
+      <w:r>
+        <w:rPr>
+          <w:rFonts w:ascii="Calibri" w:eastAsia="Calibri" w:hAnsi="Calibri" w:cs="Calibri"/>
+        </w:rPr>
+        <w:t>(il codice id sarà il posto dell’ auto nel parch</w:t>
+      </w:r>
+      <w:bookmarkStart w:id="0" w:name="_GoBack"/>
+      <w:bookmarkEnd w:id="0"/>
+      <w:r>
+        <w:rPr>
+          <w:rFonts w:ascii="Calibri" w:eastAsia="Calibri" w:hAnsi="Calibri" w:cs="Calibri"/>
+        </w:rPr>
+        <w:t>eggio)</w:t>
+      </w:r>
+    </w:p>
+    <w:p>
+      <w:pPr>
+        <w:rPr>
+          <w:rFonts w:ascii="Calibri" w:eastAsia="Calibri" w:hAnsi="Calibri" w:cs="Calibri"/>
+        </w:rPr>
+      </w:pPr>
+      <w:r>
+        <w:rPr>
+          <w:rFonts w:ascii="Calibri" w:eastAsia="Calibri" w:hAnsi="Calibri" w:cs="Calibri"/>
+          <w:highlight w:val="green"/>
+        </w:rPr>
+        <w:t>OK</w:t>
+      </w:r>
     </w:p>
     <w:sectPr>
       <w:pgSz w:w="11906" w:h="16838"/>

</xml_diff>